<commit_message>
EY and Bijak and Sapient Expectations
</commit_message>
<xml_diff>
--- a/Publicis.docx
+++ b/Publicis.docx
@@ -1,6 +1,6 @@
 
 <file path=word/document.xml><?xml version="1.0" encoding="utf-8"?>
-<w:document xmlns:wpc="http://schemas.microsoft.com/office/word/2010/wordprocessingCanvas" xmlns:cx="http://schemas.microsoft.com/office/drawing/2014/chartex" xmlns:cx1="http://schemas.microsoft.com/office/drawing/2015/9/8/chartex" xmlns:mc="http://schemas.openxmlformats.org/markup-compatibility/2006" xmlns:o="urn:schemas-microsoft-com:office:office" xmlns:r="http://schemas.openxmlformats.org/officeDocument/2006/relationships" xmlns:m="http://schemas.openxmlformats.org/officeDocument/2006/math" xmlns:v="urn:schemas-microsoft-com:vml" xmlns:wp14="http://schemas.microsoft.com/office/word/2010/wordprocessingDrawing" xmlns:wp="http://schemas.openxmlformats.org/drawingml/2006/wordprocessingDrawing" xmlns:w10="urn:schemas-microsoft-com:office:word" xmlns:w="http://schemas.openxmlformats.org/wordprocessingml/2006/main" xmlns:w14="http://schemas.microsoft.com/office/word/2010/wordml" xmlns:w15="http://schemas.microsoft.com/office/word/2012/wordml" xmlns:w16se="http://schemas.microsoft.com/office/word/2015/wordml/symex" xmlns:wpg="http://schemas.microsoft.com/office/word/2010/wordprocessingGroup" xmlns:wpi="http://schemas.microsoft.com/office/word/2010/wordprocessingInk" xmlns:wne="http://schemas.microsoft.com/office/word/2006/wordml" xmlns:wps="http://schemas.microsoft.com/office/word/2010/wordprocessingShape" mc:Ignorable="w14 w15 w16se wp14">
+<w:document xmlns:wpc="http://schemas.microsoft.com/office/word/2010/wordprocessingCanvas" xmlns:cx="http://schemas.microsoft.com/office/drawing/2014/chartex" xmlns:cx1="http://schemas.microsoft.com/office/drawing/2015/9/8/chartex" xmlns:cx2="http://schemas.microsoft.com/office/drawing/2015/10/21/chartex" xmlns:cx3="http://schemas.microsoft.com/office/drawing/2016/5/9/chartex" xmlns:cx4="http://schemas.microsoft.com/office/drawing/2016/5/10/chartex" xmlns:cx5="http://schemas.microsoft.com/office/drawing/2016/5/11/chartex" xmlns:cx6="http://schemas.microsoft.com/office/drawing/2016/5/12/chartex" xmlns:cx7="http://schemas.microsoft.com/office/drawing/2016/5/13/chartex" xmlns:cx8="http://schemas.microsoft.com/office/drawing/2016/5/14/chartex" xmlns:mc="http://schemas.openxmlformats.org/markup-compatibility/2006" xmlns:aink="http://schemas.microsoft.com/office/drawing/2016/ink" xmlns:am3d="http://schemas.microsoft.com/office/drawing/2017/model3d" xmlns:o="urn:schemas-microsoft-com:office:office" xmlns:r="http://schemas.openxmlformats.org/officeDocument/2006/relationships" xmlns:m="http://schemas.openxmlformats.org/officeDocument/2006/math" xmlns:v="urn:schemas-microsoft-com:vml" xmlns:wp14="http://schemas.microsoft.com/office/word/2010/wordprocessingDrawing" xmlns:wp="http://schemas.openxmlformats.org/drawingml/2006/wordprocessingDrawing" xmlns:w10="urn:schemas-microsoft-com:office:word" xmlns:w="http://schemas.openxmlformats.org/wordprocessingml/2006/main" xmlns:w14="http://schemas.microsoft.com/office/word/2010/wordml" xmlns:w15="http://schemas.microsoft.com/office/word/2012/wordml" xmlns:w16cid="http://schemas.microsoft.com/office/word/2016/wordml/cid" xmlns:w16se="http://schemas.microsoft.com/office/word/2015/wordml/symex" xmlns:wpg="http://schemas.microsoft.com/office/word/2010/wordprocessingGroup" xmlns:wpi="http://schemas.microsoft.com/office/word/2010/wordprocessingInk" xmlns:wne="http://schemas.microsoft.com/office/word/2006/wordml" xmlns:wps="http://schemas.microsoft.com/office/word/2010/wordprocessingShape" mc:Ignorable="w14 w15 w16se w16cid wp14">
   <w:body>
     <w:p>
       <w:pPr>
@@ -64,7 +64,6 @@
                 <w:szCs w:val="24"/>
               </w:rPr>
             </w:pPr>
-            <w:bookmarkStart w:id="0" w:name="_GoBack"/>
             <w:r>
               <w:rPr>
                 <w:rFonts w:ascii="Trebuchet MS" w:eastAsia="Times New Roman" w:hAnsi="Trebuchet MS" w:cs="Helvetica"/>
@@ -438,7 +437,6 @@
               </w:rPr>
               <w:br/>
             </w:r>
-            <w:proofErr w:type="spellStart"/>
             <w:r>
               <w:rPr>
                 <w:rFonts w:ascii="Trebuchet MS" w:eastAsia="Times New Roman" w:hAnsi="Trebuchet MS" w:cs="Helvetica"/>
@@ -447,18 +445,7 @@
                 <w:szCs w:val="24"/>
                 <w:shd w:val="clear" w:color="auto" w:fill="FFFF00"/>
               </w:rPr>
-              <w:t>Adv</w:t>
-            </w:r>
-            <w:proofErr w:type="spellEnd"/>
-            <w:r>
-              <w:rPr>
-                <w:rFonts w:ascii="Trebuchet MS" w:eastAsia="Times New Roman" w:hAnsi="Trebuchet MS" w:cs="Helvetica"/>
-                <w:color w:val="FF0000"/>
-                <w:sz w:val="24"/>
-                <w:szCs w:val="24"/>
-                <w:shd w:val="clear" w:color="auto" w:fill="FFFF00"/>
-              </w:rPr>
-              <w:t xml:space="preserve"> collection internals , Solid Principles</w:t>
+              <w:t>Adv collection internals , Solid Principles</w:t>
             </w:r>
           </w:p>
         </w:tc>
@@ -615,7 +602,6 @@
               </w:rPr>
               <w:br/>
             </w:r>
-            <w:proofErr w:type="spellStart"/>
             <w:r>
               <w:rPr>
                 <w:rFonts w:ascii="Trebuchet MS" w:eastAsia="Times New Roman" w:hAnsi="Trebuchet MS" w:cs="Helvetica"/>
@@ -624,18 +610,7 @@
                 <w:szCs w:val="24"/>
                 <w:shd w:val="clear" w:color="auto" w:fill="FFFF00"/>
               </w:rPr>
-              <w:t>Completable</w:t>
-            </w:r>
-            <w:proofErr w:type="spellEnd"/>
-            <w:r>
-              <w:rPr>
-                <w:rFonts w:ascii="Trebuchet MS" w:eastAsia="Times New Roman" w:hAnsi="Trebuchet MS" w:cs="Helvetica"/>
-                <w:color w:val="FF0000"/>
-                <w:sz w:val="24"/>
-                <w:szCs w:val="24"/>
-                <w:shd w:val="clear" w:color="auto" w:fill="FFFF00"/>
-              </w:rPr>
-              <w:t xml:space="preserve"> future, Parallel and Serial Stream, Lazy streams</w:t>
+              <w:t>Completable future, Parallel and Serial Stream, Lazy streams</w:t>
             </w:r>
           </w:p>
         </w:tc>
@@ -1046,40 +1021,38 @@
                 <w:sz w:val="24"/>
                 <w:szCs w:val="24"/>
               </w:rPr>
-              <w:t xml:space="preserve">Cloud Deployment, basic cloud set up, </w:t>
+              <w:t>Cloud Deployment, basic cloud set up, Serverless and storage services</w:t>
+            </w:r>
+            <w:r>
+              <w:rPr>
+                <w:rFonts w:ascii="Trebuchet MS" w:eastAsia="Times New Roman" w:hAnsi="Trebuchet MS" w:cs="Helvetica"/>
+                <w:color w:val="31869B"/>
+                <w:sz w:val="24"/>
+                <w:szCs w:val="24"/>
+              </w:rPr>
+              <w:br/>
             </w:r>
             <w:proofErr w:type="spellStart"/>
             <w:r>
               <w:rPr>
                 <w:rFonts w:ascii="Trebuchet MS" w:eastAsia="Times New Roman" w:hAnsi="Trebuchet MS" w:cs="Helvetica"/>
-                <w:b/>
-                <w:bCs/>
-                <w:color w:val="31869B"/>
-                <w:sz w:val="24"/>
-                <w:szCs w:val="24"/>
-              </w:rPr>
-              <w:t>Serverless</w:t>
+                <w:color w:val="FF0000"/>
+                <w:sz w:val="24"/>
+                <w:szCs w:val="24"/>
+                <w:shd w:val="clear" w:color="auto" w:fill="FFFF00"/>
+              </w:rPr>
+              <w:t>Provison</w:t>
             </w:r>
             <w:proofErr w:type="spellEnd"/>
             <w:r>
               <w:rPr>
                 <w:rFonts w:ascii="Trebuchet MS" w:eastAsia="Times New Roman" w:hAnsi="Trebuchet MS" w:cs="Helvetica"/>
-                <w:b/>
-                <w:bCs/>
-                <w:color w:val="31869B"/>
-                <w:sz w:val="24"/>
-                <w:szCs w:val="24"/>
-              </w:rPr>
-              <w:t xml:space="preserve"> and storage services</w:t>
-            </w:r>
-            <w:r>
-              <w:rPr>
-                <w:rFonts w:ascii="Trebuchet MS" w:eastAsia="Times New Roman" w:hAnsi="Trebuchet MS" w:cs="Helvetica"/>
-                <w:color w:val="31869B"/>
-                <w:sz w:val="24"/>
-                <w:szCs w:val="24"/>
-              </w:rPr>
-              <w:br/>
+                <w:color w:val="FF0000"/>
+                <w:sz w:val="24"/>
+                <w:szCs w:val="24"/>
+                <w:shd w:val="clear" w:color="auto" w:fill="FFFF00"/>
+              </w:rPr>
+              <w:t xml:space="preserve"> with </w:t>
             </w:r>
             <w:proofErr w:type="spellStart"/>
             <w:r>
@@ -1090,7 +1063,7 @@
                 <w:szCs w:val="24"/>
                 <w:shd w:val="clear" w:color="auto" w:fill="FFFF00"/>
               </w:rPr>
-              <w:t>Provison</w:t>
+              <w:t>Terrform</w:t>
             </w:r>
             <w:proofErr w:type="spellEnd"/>
             <w:r>
@@ -1101,51 +1074,7 @@
                 <w:szCs w:val="24"/>
                 <w:shd w:val="clear" w:color="auto" w:fill="FFFF00"/>
               </w:rPr>
-              <w:t xml:space="preserve"> with </w:t>
-            </w:r>
-            <w:proofErr w:type="spellStart"/>
-            <w:r>
-              <w:rPr>
-                <w:rFonts w:ascii="Trebuchet MS" w:eastAsia="Times New Roman" w:hAnsi="Trebuchet MS" w:cs="Helvetica"/>
-                <w:color w:val="FF0000"/>
-                <w:sz w:val="24"/>
-                <w:szCs w:val="24"/>
-                <w:shd w:val="clear" w:color="auto" w:fill="FFFF00"/>
-              </w:rPr>
-              <w:t>Terrform</w:t>
-            </w:r>
-            <w:proofErr w:type="spellEnd"/>
-            <w:r>
-              <w:rPr>
-                <w:rFonts w:ascii="Trebuchet MS" w:eastAsia="Times New Roman" w:hAnsi="Trebuchet MS" w:cs="Helvetica"/>
-                <w:color w:val="FF0000"/>
-                <w:sz w:val="24"/>
-                <w:szCs w:val="24"/>
-                <w:shd w:val="clear" w:color="auto" w:fill="FFFF00"/>
-              </w:rPr>
-              <w:t xml:space="preserve">/ARM , Application architecture over cloud and </w:t>
-            </w:r>
-            <w:proofErr w:type="spellStart"/>
-            <w:r>
-              <w:rPr>
-                <w:rFonts w:ascii="Trebuchet MS" w:eastAsia="Times New Roman" w:hAnsi="Trebuchet MS" w:cs="Helvetica"/>
-                <w:color w:val="FF0000"/>
-                <w:sz w:val="24"/>
-                <w:szCs w:val="24"/>
-                <w:shd w:val="clear" w:color="auto" w:fill="FFFF00"/>
-              </w:rPr>
-              <w:t>adv</w:t>
-            </w:r>
-            <w:proofErr w:type="spellEnd"/>
-            <w:r>
-              <w:rPr>
-                <w:rFonts w:ascii="Trebuchet MS" w:eastAsia="Times New Roman" w:hAnsi="Trebuchet MS" w:cs="Helvetica"/>
-                <w:color w:val="FF0000"/>
-                <w:sz w:val="24"/>
-                <w:szCs w:val="24"/>
-                <w:shd w:val="clear" w:color="auto" w:fill="FFFF00"/>
-              </w:rPr>
-              <w:t xml:space="preserve"> svc</w:t>
+              <w:t>/ARM , Application architecture over cloud and adv svc</w:t>
             </w:r>
           </w:p>
         </w:tc>
@@ -1214,6 +1143,7 @@
               <w:t xml:space="preserve">This is Mandatory </w:t>
             </w:r>
             <w:proofErr w:type="spellStart"/>
+            <w:proofErr w:type="gramStart"/>
             <w:r>
               <w:rPr>
                 <w:rFonts w:ascii="Trebuchet MS" w:eastAsia="Times New Roman" w:hAnsi="Trebuchet MS" w:cs="Helvetica"/>
@@ -1221,17 +1151,7 @@
                 <w:sz w:val="24"/>
                 <w:szCs w:val="24"/>
               </w:rPr>
-              <w:t>Section</w:t>
-            </w:r>
-            <w:proofErr w:type="gramStart"/>
-            <w:r>
-              <w:rPr>
-                <w:rFonts w:ascii="Trebuchet MS" w:eastAsia="Times New Roman" w:hAnsi="Trebuchet MS" w:cs="Helvetica"/>
-                <w:color w:val="1F497D"/>
-                <w:sz w:val="24"/>
-                <w:szCs w:val="24"/>
-              </w:rPr>
-              <w:t>!Is</w:t>
+              <w:t>Section!Is</w:t>
             </w:r>
             <w:proofErr w:type="spellEnd"/>
             <w:proofErr w:type="gramEnd"/>
@@ -2150,20 +2070,8 @@
                 <w:szCs w:val="24"/>
                 <w:shd w:val="clear" w:color="auto" w:fill="FFFF00"/>
               </w:rPr>
-              <w:t xml:space="preserve"> </w:t>
-            </w:r>
-            <w:proofErr w:type="spellStart"/>
-            <w:r>
-              <w:rPr>
-                <w:rFonts w:ascii="Trebuchet MS" w:eastAsia="Times New Roman" w:hAnsi="Trebuchet MS" w:cs="Helvetica"/>
-                <w:color w:val="FF0000"/>
-                <w:sz w:val="24"/>
-                <w:szCs w:val="24"/>
-                <w:shd w:val="clear" w:color="auto" w:fill="FFFF00"/>
-              </w:rPr>
-              <w:t>algos</w:t>
-            </w:r>
-            <w:proofErr w:type="spellEnd"/>
+              <w:t xml:space="preserve"> algos</w:t>
+            </w:r>
           </w:p>
         </w:tc>
         <w:tc>
@@ -2739,7 +2647,7 @@
                 <w:sz w:val="24"/>
                 <w:szCs w:val="24"/>
               </w:rPr>
-              <w:t>Web (Sockets/Html/JS</w:t>
+              <w:t>Web (Sockets/Html/</w:t>
             </w:r>
             <w:proofErr w:type="gramStart"/>
             <w:r>
@@ -2751,7 +2659,7 @@
                 <w:sz w:val="24"/>
                 <w:szCs w:val="24"/>
               </w:rPr>
-              <w:t>,UI</w:t>
+              <w:t>JS,UI</w:t>
             </w:r>
             <w:proofErr w:type="gramEnd"/>
             <w:r>
@@ -2774,7 +2682,6 @@
               </w:rPr>
               <w:br/>
             </w:r>
-            <w:proofErr w:type="spellStart"/>
             <w:r>
               <w:rPr>
                 <w:rFonts w:ascii="Trebuchet MS" w:eastAsia="Times New Roman" w:hAnsi="Trebuchet MS" w:cs="Helvetica"/>
@@ -2783,18 +2690,7 @@
                 <w:szCs w:val="24"/>
                 <w:shd w:val="clear" w:color="auto" w:fill="FFFF00"/>
               </w:rPr>
-              <w:t>Adv</w:t>
-            </w:r>
-            <w:proofErr w:type="spellEnd"/>
-            <w:r>
-              <w:rPr>
-                <w:rFonts w:ascii="Trebuchet MS" w:eastAsia="Times New Roman" w:hAnsi="Trebuchet MS" w:cs="Helvetica"/>
-                <w:color w:val="FF0000"/>
-                <w:sz w:val="24"/>
-                <w:szCs w:val="24"/>
-                <w:shd w:val="clear" w:color="auto" w:fill="FFFF00"/>
-              </w:rPr>
-              <w:t xml:space="preserve"> React, Angular, design, SPA</w:t>
+              <w:t>Adv React, Angular, design, SPA</w:t>
             </w:r>
           </w:p>
         </w:tc>
@@ -3171,29 +3067,7 @@
                 <w:szCs w:val="24"/>
                 <w:shd w:val="clear" w:color="auto" w:fill="FFFF00"/>
               </w:rPr>
-              <w:t>/</w:t>
-            </w:r>
-            <w:proofErr w:type="spellStart"/>
-            <w:r>
-              <w:rPr>
-                <w:rFonts w:ascii="Trebuchet MS" w:eastAsia="Times New Roman" w:hAnsi="Trebuchet MS" w:cs="Helvetica"/>
-                <w:color w:val="FF0000"/>
-                <w:sz w:val="24"/>
-                <w:szCs w:val="24"/>
-                <w:shd w:val="clear" w:color="auto" w:fill="FFFF00"/>
-              </w:rPr>
-              <w:t>Ansible</w:t>
-            </w:r>
-            <w:proofErr w:type="spellEnd"/>
-            <w:r>
-              <w:rPr>
-                <w:rFonts w:ascii="Trebuchet MS" w:eastAsia="Times New Roman" w:hAnsi="Trebuchet MS" w:cs="Helvetica"/>
-                <w:color w:val="FF0000"/>
-                <w:sz w:val="24"/>
-                <w:szCs w:val="24"/>
-                <w:shd w:val="clear" w:color="auto" w:fill="FFFF00"/>
-              </w:rPr>
-              <w:t>, Branching Merging, Multi Geography</w:t>
+              <w:t>/Ansible, Branching Merging, Multi Geography</w:t>
             </w:r>
           </w:p>
         </w:tc>
@@ -3477,19 +3351,8 @@
                 <w:sz w:val="24"/>
                 <w:szCs w:val="24"/>
               </w:rPr>
-              <w:t xml:space="preserve">APIs, Cloud &amp; </w:t>
-            </w:r>
-            <w:proofErr w:type="spellStart"/>
-            <w:r>
-              <w:rPr>
-                <w:rFonts w:ascii="Trebuchet MS" w:eastAsia="Times New Roman" w:hAnsi="Trebuchet MS" w:cs="Helvetica"/>
-                <w:color w:val="1F497D"/>
-                <w:sz w:val="24"/>
-                <w:szCs w:val="24"/>
-              </w:rPr>
-              <w:t>Microservices</w:t>
-            </w:r>
-            <w:proofErr w:type="spellEnd"/>
+              <w:t>APIs, Cloud &amp; Microservices</w:t>
+            </w:r>
           </w:p>
         </w:tc>
         <w:tc>
@@ -4005,29 +3868,7 @@
                 <w:szCs w:val="24"/>
                 <w:shd w:val="clear" w:color="auto" w:fill="FFFF00"/>
               </w:rPr>
-              <w:t xml:space="preserve">Event sourcing in </w:t>
-            </w:r>
-            <w:proofErr w:type="spellStart"/>
-            <w:r>
-              <w:rPr>
-                <w:rFonts w:ascii="Trebuchet MS" w:eastAsia="Times New Roman" w:hAnsi="Trebuchet MS" w:cs="Helvetica"/>
-                <w:color w:val="FF0000"/>
-                <w:sz w:val="24"/>
-                <w:szCs w:val="24"/>
-                <w:shd w:val="clear" w:color="auto" w:fill="FFFF00"/>
-              </w:rPr>
-              <w:t>Microservices</w:t>
-            </w:r>
-            <w:proofErr w:type="spellEnd"/>
-            <w:r>
-              <w:rPr>
-                <w:rFonts w:ascii="Trebuchet MS" w:eastAsia="Times New Roman" w:hAnsi="Trebuchet MS" w:cs="Helvetica"/>
-                <w:color w:val="FF0000"/>
-                <w:sz w:val="24"/>
-                <w:szCs w:val="24"/>
-                <w:shd w:val="clear" w:color="auto" w:fill="FFFF00"/>
-              </w:rPr>
-              <w:t>, Choice of DB, Same DB strategy</w:t>
+              <w:t>Event sourcing in Microservices, Choice of DB, Same DB strategy</w:t>
             </w:r>
           </w:p>
         </w:tc>
@@ -4136,31 +3977,7 @@
                 <w:sz w:val="24"/>
                 <w:szCs w:val="24"/>
               </w:rPr>
-              <w:t xml:space="preserve">API Security Basic </w:t>
-            </w:r>
-            <w:proofErr w:type="spellStart"/>
-            <w:r>
-              <w:rPr>
-                <w:rFonts w:ascii="Trebuchet MS" w:eastAsia="Times New Roman" w:hAnsi="Trebuchet MS" w:cs="Helvetica"/>
-                <w:b/>
-                <w:bCs/>
-                <w:color w:val="31869B"/>
-                <w:sz w:val="24"/>
-                <w:szCs w:val="24"/>
-              </w:rPr>
-              <w:t>Auth</w:t>
-            </w:r>
-            <w:proofErr w:type="spellEnd"/>
-            <w:r>
-              <w:rPr>
-                <w:rFonts w:ascii="Trebuchet MS" w:eastAsia="Times New Roman" w:hAnsi="Trebuchet MS" w:cs="Helvetica"/>
-                <w:b/>
-                <w:bCs/>
-                <w:color w:val="31869B"/>
-                <w:sz w:val="24"/>
-                <w:szCs w:val="24"/>
-              </w:rPr>
-              <w:t>, Client Credential, JWT usage</w:t>
+              <w:t>API Security Basic Auth, Client Credential, JWT usage</w:t>
             </w:r>
             <w:r>
               <w:rPr>
@@ -4356,20 +4173,8 @@
                 <w:szCs w:val="24"/>
                 <w:shd w:val="clear" w:color="auto" w:fill="FFFF00"/>
               </w:rPr>
-              <w:t xml:space="preserve">API Gateway Architecture (Commercial API Gateways) &amp; </w:t>
-            </w:r>
-            <w:proofErr w:type="spellStart"/>
-            <w:r>
-              <w:rPr>
-                <w:rFonts w:ascii="Trebuchet MS" w:eastAsia="Times New Roman" w:hAnsi="Trebuchet MS" w:cs="Helvetica"/>
-                <w:color w:val="FF0000"/>
-                <w:sz w:val="24"/>
-                <w:szCs w:val="24"/>
-                <w:shd w:val="clear" w:color="auto" w:fill="FFFF00"/>
-              </w:rPr>
-              <w:t>Config</w:t>
-            </w:r>
-            <w:proofErr w:type="spellEnd"/>
+              <w:t>API Gateway Architecture (Commercial API Gateways) &amp; Config</w:t>
+            </w:r>
           </w:p>
         </w:tc>
         <w:tc>
@@ -4436,7 +4241,7 @@
               </w:rPr>
               <w:t xml:space="preserve">Is the candidate ready for </w:t>
             </w:r>
-            <w:proofErr w:type="spellStart"/>
+            <w:proofErr w:type="gramStart"/>
             <w:r>
               <w:rPr>
                 <w:rFonts w:ascii="Trebuchet MS" w:eastAsia="Times New Roman" w:hAnsi="Trebuchet MS" w:cs="Helvetica"/>
@@ -4444,18 +4249,7 @@
                 <w:sz w:val="24"/>
                 <w:szCs w:val="24"/>
               </w:rPr>
-              <w:t>microservices</w:t>
-            </w:r>
-            <w:proofErr w:type="spellEnd"/>
-            <w:proofErr w:type="gramStart"/>
-            <w:r>
-              <w:rPr>
-                <w:rFonts w:ascii="Trebuchet MS" w:eastAsia="Times New Roman" w:hAnsi="Trebuchet MS" w:cs="Helvetica"/>
-                <w:color w:val="1F497D"/>
-                <w:sz w:val="24"/>
-                <w:szCs w:val="24"/>
-              </w:rPr>
-              <w:t>  and</w:t>
+              <w:t>microservices  and</w:t>
             </w:r>
             <w:proofErr w:type="gramEnd"/>
             <w:r>
@@ -5083,31 +4877,7 @@
                 <w:sz w:val="24"/>
                 <w:szCs w:val="24"/>
               </w:rPr>
-              <w:t xml:space="preserve"> </w:t>
-            </w:r>
-            <w:proofErr w:type="spellStart"/>
-            <w:r>
-              <w:rPr>
-                <w:rFonts w:ascii="Trebuchet MS" w:eastAsia="Times New Roman" w:hAnsi="Trebuchet MS" w:cs="Helvetica"/>
-                <w:b/>
-                <w:bCs/>
-                <w:color w:val="31869B"/>
-                <w:sz w:val="24"/>
-                <w:szCs w:val="24"/>
-              </w:rPr>
-              <w:t>exp</w:t>
-            </w:r>
-            <w:proofErr w:type="spellEnd"/>
-            <w:r>
-              <w:rPr>
-                <w:rFonts w:ascii="Trebuchet MS" w:eastAsia="Times New Roman" w:hAnsi="Trebuchet MS" w:cs="Helvetica"/>
-                <w:b/>
-                <w:bCs/>
-                <w:color w:val="31869B"/>
-                <w:sz w:val="24"/>
-                <w:szCs w:val="24"/>
-              </w:rPr>
-              <w:t xml:space="preserve"> with any enterprise systems</w:t>
+              <w:t xml:space="preserve"> exp with any enterprise systems</w:t>
             </w:r>
             <w:r>
               <w:rPr>
@@ -5398,7 +5168,6 @@
               </w:rPr>
               <w:br/>
             </w:r>
-            <w:proofErr w:type="spellStart"/>
             <w:r>
               <w:rPr>
                 <w:rFonts w:ascii="Trebuchet MS" w:eastAsia="Times New Roman" w:hAnsi="Trebuchet MS" w:cs="Helvetica"/>
@@ -5407,18 +5176,7 @@
                 <w:szCs w:val="24"/>
                 <w:shd w:val="clear" w:color="auto" w:fill="FFFF00"/>
               </w:rPr>
-              <w:t>Req</w:t>
-            </w:r>
-            <w:proofErr w:type="spellEnd"/>
-            <w:r>
-              <w:rPr>
-                <w:rFonts w:ascii="Trebuchet MS" w:eastAsia="Times New Roman" w:hAnsi="Trebuchet MS" w:cs="Helvetica"/>
-                <w:color w:val="FF0000"/>
-                <w:sz w:val="24"/>
-                <w:szCs w:val="24"/>
-                <w:shd w:val="clear" w:color="auto" w:fill="FFFF00"/>
-              </w:rPr>
-              <w:t xml:space="preserve"> </w:t>
+              <w:t xml:space="preserve">Req </w:t>
             </w:r>
             <w:proofErr w:type="spellStart"/>
             <w:r>
@@ -5466,7 +5224,6 @@
         </w:tc>
       </w:tr>
     </w:tbl>
-    <w:bookmarkEnd w:id="0"/>
     <w:p>
       <w:pPr>
         <w:shd w:val="clear" w:color="auto" w:fill="FFFFFF"/>
@@ -5510,6 +5267,862 @@
       </w:r>
     </w:p>
     <w:p/>
+    <w:p/>
+    <w:p/>
+    <w:p/>
+    <w:p/>
+    <w:p/>
+    <w:p/>
+    <w:p/>
+    <w:p>
+      <w:pPr>
+        <w:jc w:val="center"/>
+        <w:rPr>
+          <w:b/>
+          <w:bCs/>
+          <w:u w:val="single"/>
+        </w:rPr>
+      </w:pPr>
+      <w:r>
+        <w:rPr>
+          <w:b/>
+          <w:bCs/>
+          <w:u w:val="single"/>
+        </w:rPr>
+        <w:lastRenderedPageBreak/>
+        <w:t xml:space="preserve">Recently viewed in </w:t>
+      </w:r>
+      <w:proofErr w:type="spellStart"/>
+      <w:r>
+        <w:rPr>
+          <w:b/>
+          <w:bCs/>
+          <w:u w:val="single"/>
+        </w:rPr>
+        <w:t>skillenza</w:t>
+      </w:r>
+      <w:proofErr w:type="spellEnd"/>
+    </w:p>
+    <w:p>
+      <w:pPr>
+        <w:shd w:val="clear" w:color="auto" w:fill="F7F8F9"/>
+        <w:spacing w:after="0" w:line="240" w:lineRule="auto"/>
+        <w:rPr>
+          <w:rFonts w:ascii="Arial" w:eastAsia="Times New Roman" w:hAnsi="Arial" w:cs="Arial"/>
+          <w:b/>
+          <w:bCs/>
+          <w:color w:val="002A4C"/>
+          <w:sz w:val="21"/>
+          <w:szCs w:val="21"/>
+          <w:lang w:val="en-IN" w:eastAsia="en-IN"/>
+        </w:rPr>
+      </w:pPr>
+      <w:r>
+        <w:rPr>
+          <w:rFonts w:ascii="Arial" w:eastAsia="Times New Roman" w:hAnsi="Arial" w:cs="Arial"/>
+          <w:b/>
+          <w:bCs/>
+          <w:color w:val="002A4C"/>
+          <w:sz w:val="21"/>
+          <w:szCs w:val="21"/>
+          <w:lang w:val="en-IN" w:eastAsia="en-IN"/>
+        </w:rPr>
+        <w:t>Weather Service</w:t>
+      </w:r>
+    </w:p>
+    <w:p>
+      <w:pPr>
+        <w:shd w:val="clear" w:color="auto" w:fill="F7F8F9"/>
+        <w:spacing w:after="75" w:line="240" w:lineRule="auto"/>
+        <w:rPr>
+          <w:rFonts w:ascii="Arial" w:eastAsia="Times New Roman" w:hAnsi="Arial" w:cs="Arial"/>
+          <w:color w:val="002A4C"/>
+          <w:sz w:val="21"/>
+          <w:szCs w:val="21"/>
+          <w:lang w:val="en-IN" w:eastAsia="en-IN"/>
+        </w:rPr>
+      </w:pPr>
+      <w:r>
+        <w:rPr>
+          <w:rFonts w:ascii="Arial" w:eastAsia="Times New Roman" w:hAnsi="Arial" w:cs="Arial"/>
+          <w:color w:val="002A4C"/>
+          <w:sz w:val="21"/>
+          <w:szCs w:val="21"/>
+          <w:lang w:val="en-IN" w:eastAsia="en-IN"/>
+        </w:rPr>
+        <w:t>Develop, test and deploy a micro service to show the output of a city’s next 3 days high and low temperatures. If rain is predicted in next 3 days or temperature goes above 40 degree Celsius then mention ‘Carry umbrella’ or ‘Use sunscreen lotion’ respectively, in the output, for that day. The service should be accessible via web browser on internet and end user should be able to view results by changing city. The output should be presented in web browser using any one of JavaScript framework, HTML, JSON or plain text. And the service should be ready (in Git repository) to be released to production or live environment.</w:t>
+      </w:r>
+    </w:p>
+    <w:p>
+      <w:pPr>
+        <w:numPr>
+          <w:ilvl w:val="0"/>
+          <w:numId w:val="1"/>
+        </w:numPr>
+        <w:shd w:val="clear" w:color="auto" w:fill="F7F8F9"/>
+        <w:spacing w:before="100" w:beforeAutospacing="1" w:after="100" w:afterAutospacing="1" w:line="240" w:lineRule="auto"/>
+        <w:rPr>
+          <w:rFonts w:ascii="Arial" w:eastAsia="Times New Roman" w:hAnsi="Arial" w:cs="Arial"/>
+          <w:color w:val="002A4C"/>
+          <w:sz w:val="21"/>
+          <w:szCs w:val="21"/>
+          <w:lang w:val="en-IN" w:eastAsia="en-IN"/>
+        </w:rPr>
+      </w:pPr>
+      <w:r>
+        <w:rPr>
+          <w:rFonts w:ascii="Arial" w:eastAsia="Times New Roman" w:hAnsi="Arial" w:cs="Arial"/>
+          <w:color w:val="002A4C"/>
+          <w:sz w:val="21"/>
+          <w:szCs w:val="21"/>
+          <w:lang w:val="en-IN" w:eastAsia="en-IN"/>
+        </w:rPr>
+        <w:t>API to fetch weather forecast data - </w:t>
+      </w:r>
+      <w:hyperlink r:id="rId5" w:tgtFrame="_blank" w:history="1">
+        <w:r>
+          <w:rPr>
+            <w:rFonts w:ascii="Arial" w:eastAsia="Times New Roman" w:hAnsi="Arial" w:cs="Arial"/>
+            <w:color w:val="0000FF"/>
+            <w:sz w:val="21"/>
+            <w:szCs w:val="21"/>
+            <w:u w:val="single"/>
+            <w:lang w:val="en-IN" w:eastAsia="en-IN"/>
+          </w:rPr>
+          <w:t>5 day weather foreca</w:t>
+        </w:r>
+        <w:bookmarkStart w:id="0" w:name="_GoBack"/>
+        <w:bookmarkEnd w:id="0"/>
+        <w:r>
+          <w:rPr>
+            <w:rFonts w:ascii="Arial" w:eastAsia="Times New Roman" w:hAnsi="Arial" w:cs="Arial"/>
+            <w:color w:val="0000FF"/>
+            <w:sz w:val="21"/>
+            <w:szCs w:val="21"/>
+            <w:u w:val="single"/>
+            <w:lang w:val="en-IN" w:eastAsia="en-IN"/>
+          </w:rPr>
+          <w:t>s</w:t>
+        </w:r>
+        <w:r>
+          <w:rPr>
+            <w:rFonts w:ascii="Arial" w:eastAsia="Times New Roman" w:hAnsi="Arial" w:cs="Arial"/>
+            <w:color w:val="0000FF"/>
+            <w:sz w:val="21"/>
+            <w:szCs w:val="21"/>
+            <w:u w:val="single"/>
+            <w:lang w:val="en-IN" w:eastAsia="en-IN"/>
+          </w:rPr>
+          <w:t xml:space="preserve">t - </w:t>
+        </w:r>
+        <w:proofErr w:type="spellStart"/>
+        <w:r>
+          <w:rPr>
+            <w:rFonts w:ascii="Arial" w:eastAsia="Times New Roman" w:hAnsi="Arial" w:cs="Arial"/>
+            <w:color w:val="0000FF"/>
+            <w:sz w:val="21"/>
+            <w:szCs w:val="21"/>
+            <w:u w:val="single"/>
+            <w:lang w:val="en-IN" w:eastAsia="en-IN"/>
+          </w:rPr>
+          <w:t>OpenWeatherMap</w:t>
+        </w:r>
+        <w:proofErr w:type="spellEnd"/>
+      </w:hyperlink>
+      <w:r>
+        <w:rPr>
+          <w:rFonts w:ascii="Arial" w:eastAsia="Times New Roman" w:hAnsi="Arial" w:cs="Arial"/>
+          <w:color w:val="002A4C"/>
+          <w:sz w:val="21"/>
+          <w:szCs w:val="21"/>
+          <w:lang w:val="en-IN" w:eastAsia="en-IN"/>
+        </w:rPr>
+        <w:br/>
+        <w:t>If any other weather API is preferred that can also be used instead of this.</w:t>
+      </w:r>
+    </w:p>
+    <w:p>
+      <w:pPr>
+        <w:shd w:val="clear" w:color="auto" w:fill="F7F8F9"/>
+        <w:spacing w:before="75" w:after="150" w:line="240" w:lineRule="auto"/>
+        <w:outlineLvl w:val="2"/>
+        <w:rPr>
+          <w:rFonts w:ascii="inherit" w:eastAsia="Times New Roman" w:hAnsi="inherit" w:cs="Arial"/>
+          <w:b/>
+          <w:bCs/>
+          <w:color w:val="002A4C"/>
+          <w:sz w:val="24"/>
+          <w:szCs w:val="24"/>
+          <w:lang w:val="en-IN" w:eastAsia="en-IN"/>
+        </w:rPr>
+      </w:pPr>
+      <w:r>
+        <w:rPr>
+          <w:rFonts w:ascii="inherit" w:eastAsia="Times New Roman" w:hAnsi="inherit" w:cs="Arial"/>
+          <w:b/>
+          <w:bCs/>
+          <w:color w:val="002A4C"/>
+          <w:sz w:val="24"/>
+          <w:szCs w:val="24"/>
+          <w:lang w:val="en-IN" w:eastAsia="en-IN"/>
+        </w:rPr>
+        <w:t>Additional Instructions</w:t>
+      </w:r>
+    </w:p>
+    <w:p>
+      <w:pPr>
+        <w:numPr>
+          <w:ilvl w:val="0"/>
+          <w:numId w:val="2"/>
+        </w:numPr>
+        <w:shd w:val="clear" w:color="auto" w:fill="F7F8F9"/>
+        <w:spacing w:before="100" w:beforeAutospacing="1" w:after="100" w:afterAutospacing="1" w:line="240" w:lineRule="auto"/>
+        <w:rPr>
+          <w:rFonts w:ascii="Arial" w:eastAsia="Times New Roman" w:hAnsi="Arial" w:cs="Arial"/>
+          <w:color w:val="002A4C"/>
+          <w:sz w:val="21"/>
+          <w:szCs w:val="21"/>
+          <w:lang w:val="en-IN" w:eastAsia="en-IN"/>
+        </w:rPr>
+      </w:pPr>
+      <w:r>
+        <w:rPr>
+          <w:rFonts w:ascii="Arial" w:eastAsia="Times New Roman" w:hAnsi="Arial" w:cs="Arial"/>
+          <w:color w:val="002A4C"/>
+          <w:sz w:val="21"/>
+          <w:szCs w:val="21"/>
+          <w:lang w:val="en-IN" w:eastAsia="en-IN"/>
+        </w:rPr>
+        <w:t>NFRs</w:t>
+      </w:r>
+      <w:r>
+        <w:rPr>
+          <w:rFonts w:ascii="Arial" w:eastAsia="Times New Roman" w:hAnsi="Arial" w:cs="Arial"/>
+          <w:color w:val="002A4C"/>
+          <w:sz w:val="21"/>
+          <w:szCs w:val="21"/>
+          <w:lang w:val="en-IN" w:eastAsia="en-IN"/>
+        </w:rPr>
+        <w:br/>
+      </w:r>
+    </w:p>
+    <w:p>
+      <w:pPr>
+        <w:numPr>
+          <w:ilvl w:val="1"/>
+          <w:numId w:val="2"/>
+        </w:numPr>
+        <w:shd w:val="clear" w:color="auto" w:fill="F7F8F9"/>
+        <w:spacing w:before="100" w:beforeAutospacing="1" w:after="100" w:afterAutospacing="1" w:line="240" w:lineRule="auto"/>
+        <w:rPr>
+          <w:rFonts w:ascii="Arial" w:eastAsia="Times New Roman" w:hAnsi="Arial" w:cs="Arial"/>
+          <w:color w:val="002A4C"/>
+          <w:sz w:val="21"/>
+          <w:szCs w:val="21"/>
+          <w:lang w:val="en-IN" w:eastAsia="en-IN"/>
+        </w:rPr>
+      </w:pPr>
+      <w:r>
+        <w:rPr>
+          <w:rFonts w:ascii="Arial" w:eastAsia="Times New Roman" w:hAnsi="Arial" w:cs="Arial"/>
+          <w:color w:val="002A4C"/>
+          <w:sz w:val="21"/>
+          <w:szCs w:val="21"/>
+          <w:lang w:val="en-IN" w:eastAsia="en-IN"/>
+        </w:rPr>
+        <w:t>Follow SOLID, 12 Factor and HATEOAS principles for design and implementation of the Micro Service</w:t>
+      </w:r>
+    </w:p>
+    <w:p>
+      <w:pPr>
+        <w:numPr>
+          <w:ilvl w:val="1"/>
+          <w:numId w:val="2"/>
+        </w:numPr>
+        <w:shd w:val="clear" w:color="auto" w:fill="F7F8F9"/>
+        <w:spacing w:before="100" w:beforeAutospacing="1" w:after="100" w:afterAutospacing="1" w:line="240" w:lineRule="auto"/>
+        <w:rPr>
+          <w:rFonts w:ascii="Arial" w:eastAsia="Times New Roman" w:hAnsi="Arial" w:cs="Arial"/>
+          <w:color w:val="002A4C"/>
+          <w:sz w:val="21"/>
+          <w:szCs w:val="21"/>
+          <w:lang w:val="en-IN" w:eastAsia="en-IN"/>
+        </w:rPr>
+      </w:pPr>
+      <w:r>
+        <w:rPr>
+          <w:rFonts w:ascii="Arial" w:eastAsia="Times New Roman" w:hAnsi="Arial" w:cs="Arial"/>
+          <w:color w:val="002A4C"/>
+          <w:sz w:val="21"/>
+          <w:szCs w:val="21"/>
+          <w:lang w:val="en-IN" w:eastAsia="en-IN"/>
+        </w:rPr>
+        <w:t>Any sensitive information used in the Micro Services such as API keys should be protected</w:t>
+      </w:r>
+    </w:p>
+    <w:p>
+      <w:pPr>
+        <w:numPr>
+          <w:ilvl w:val="1"/>
+          <w:numId w:val="2"/>
+        </w:numPr>
+        <w:shd w:val="clear" w:color="auto" w:fill="F7F8F9"/>
+        <w:spacing w:before="100" w:beforeAutospacing="1" w:after="100" w:afterAutospacing="1" w:line="240" w:lineRule="auto"/>
+        <w:rPr>
+          <w:rFonts w:ascii="Arial" w:eastAsia="Times New Roman" w:hAnsi="Arial" w:cs="Arial"/>
+          <w:color w:val="002A4C"/>
+          <w:sz w:val="21"/>
+          <w:szCs w:val="21"/>
+          <w:lang w:val="en-IN" w:eastAsia="en-IN"/>
+        </w:rPr>
+      </w:pPr>
+      <w:r>
+        <w:rPr>
+          <w:rFonts w:ascii="Arial" w:eastAsia="Times New Roman" w:hAnsi="Arial" w:cs="Arial"/>
+          <w:color w:val="002A4C"/>
+          <w:sz w:val="21"/>
+          <w:szCs w:val="21"/>
+          <w:lang w:val="en-IN" w:eastAsia="en-IN"/>
+        </w:rPr>
+        <w:t>Mention the design patterns used in the code</w:t>
+      </w:r>
+    </w:p>
+    <w:p>
+      <w:pPr>
+        <w:numPr>
+          <w:ilvl w:val="0"/>
+          <w:numId w:val="2"/>
+        </w:numPr>
+        <w:shd w:val="clear" w:color="auto" w:fill="F7F8F9"/>
+        <w:spacing w:before="100" w:beforeAutospacing="1" w:after="100" w:afterAutospacing="1" w:line="240" w:lineRule="auto"/>
+        <w:rPr>
+          <w:rFonts w:ascii="Arial" w:eastAsia="Times New Roman" w:hAnsi="Arial" w:cs="Arial"/>
+          <w:color w:val="002A4C"/>
+          <w:sz w:val="21"/>
+          <w:szCs w:val="21"/>
+          <w:lang w:val="en-IN" w:eastAsia="en-IN"/>
+        </w:rPr>
+      </w:pPr>
+      <w:r>
+        <w:rPr>
+          <w:rFonts w:ascii="Arial" w:eastAsia="Times New Roman" w:hAnsi="Arial" w:cs="Arial"/>
+          <w:color w:val="002A4C"/>
+          <w:sz w:val="21"/>
+          <w:szCs w:val="21"/>
+          <w:lang w:val="en-IN" w:eastAsia="en-IN"/>
+        </w:rPr>
+        <w:t>Documentation</w:t>
+      </w:r>
+      <w:r>
+        <w:rPr>
+          <w:rFonts w:ascii="Arial" w:eastAsia="Times New Roman" w:hAnsi="Arial" w:cs="Arial"/>
+          <w:color w:val="002A4C"/>
+          <w:sz w:val="21"/>
+          <w:szCs w:val="21"/>
+          <w:lang w:val="en-IN" w:eastAsia="en-IN"/>
+        </w:rPr>
+        <w:br/>
+      </w:r>
+    </w:p>
+    <w:p>
+      <w:pPr>
+        <w:numPr>
+          <w:ilvl w:val="1"/>
+          <w:numId w:val="2"/>
+        </w:numPr>
+        <w:shd w:val="clear" w:color="auto" w:fill="F7F8F9"/>
+        <w:spacing w:before="100" w:beforeAutospacing="1" w:after="100" w:afterAutospacing="1" w:line="240" w:lineRule="auto"/>
+        <w:rPr>
+          <w:rFonts w:ascii="Arial" w:eastAsia="Times New Roman" w:hAnsi="Arial" w:cs="Arial"/>
+          <w:color w:val="002A4C"/>
+          <w:sz w:val="21"/>
+          <w:szCs w:val="21"/>
+          <w:lang w:val="en-IN" w:eastAsia="en-IN"/>
+        </w:rPr>
+      </w:pPr>
+      <w:r>
+        <w:rPr>
+          <w:rFonts w:ascii="Arial" w:eastAsia="Times New Roman" w:hAnsi="Arial" w:cs="Arial"/>
+          <w:color w:val="002A4C"/>
+          <w:sz w:val="21"/>
+          <w:szCs w:val="21"/>
+          <w:lang w:val="en-IN" w:eastAsia="en-IN"/>
+        </w:rPr>
+        <w:t>Include the open-</w:t>
+      </w:r>
+      <w:proofErr w:type="spellStart"/>
+      <w:r>
+        <w:rPr>
+          <w:rFonts w:ascii="Arial" w:eastAsia="Times New Roman" w:hAnsi="Arial" w:cs="Arial"/>
+          <w:color w:val="002A4C"/>
+          <w:sz w:val="21"/>
+          <w:szCs w:val="21"/>
+          <w:lang w:val="en-IN" w:eastAsia="en-IN"/>
+        </w:rPr>
+        <w:t>api</w:t>
+      </w:r>
+      <w:proofErr w:type="spellEnd"/>
+      <w:r>
+        <w:rPr>
+          <w:rFonts w:ascii="Arial" w:eastAsia="Times New Roman" w:hAnsi="Arial" w:cs="Arial"/>
+          <w:color w:val="002A4C"/>
+          <w:sz w:val="21"/>
+          <w:szCs w:val="21"/>
+          <w:lang w:val="en-IN" w:eastAsia="en-IN"/>
+        </w:rPr>
+        <w:t xml:space="preserve"> spec to be part of the code. Should be able to view </w:t>
+      </w:r>
+      <w:proofErr w:type="spellStart"/>
+      <w:r>
+        <w:rPr>
+          <w:rFonts w:ascii="Arial" w:eastAsia="Times New Roman" w:hAnsi="Arial" w:cs="Arial"/>
+          <w:color w:val="002A4C"/>
+          <w:sz w:val="21"/>
+          <w:szCs w:val="21"/>
+          <w:lang w:val="en-IN" w:eastAsia="en-IN"/>
+        </w:rPr>
+        <w:t>apis</w:t>
+      </w:r>
+      <w:proofErr w:type="spellEnd"/>
+      <w:r>
+        <w:rPr>
+          <w:rFonts w:ascii="Arial" w:eastAsia="Times New Roman" w:hAnsi="Arial" w:cs="Arial"/>
+          <w:color w:val="002A4C"/>
+          <w:sz w:val="21"/>
+          <w:szCs w:val="21"/>
+          <w:lang w:val="en-IN" w:eastAsia="en-IN"/>
+        </w:rPr>
+        <w:t xml:space="preserve"> via swagger, that shows</w:t>
+      </w:r>
+    </w:p>
+    <w:p>
+      <w:pPr>
+        <w:numPr>
+          <w:ilvl w:val="1"/>
+          <w:numId w:val="2"/>
+        </w:numPr>
+        <w:shd w:val="clear" w:color="auto" w:fill="F7F8F9"/>
+        <w:spacing w:before="100" w:beforeAutospacing="1" w:after="100" w:afterAutospacing="1" w:line="240" w:lineRule="auto"/>
+        <w:rPr>
+          <w:rFonts w:ascii="Arial" w:eastAsia="Times New Roman" w:hAnsi="Arial" w:cs="Arial"/>
+          <w:color w:val="002A4C"/>
+          <w:sz w:val="21"/>
+          <w:szCs w:val="21"/>
+          <w:lang w:val="en-IN" w:eastAsia="en-IN"/>
+        </w:rPr>
+      </w:pPr>
+      <w:r>
+        <w:rPr>
+          <w:rFonts w:ascii="Arial" w:eastAsia="Times New Roman" w:hAnsi="Arial" w:cs="Arial"/>
+          <w:color w:val="002A4C"/>
+          <w:sz w:val="21"/>
+          <w:szCs w:val="21"/>
+          <w:lang w:val="en-IN" w:eastAsia="en-IN"/>
+        </w:rPr>
+        <w:t xml:space="preserve">Documentation to explain the purpose of the </w:t>
+      </w:r>
+      <w:proofErr w:type="spellStart"/>
+      <w:r>
+        <w:rPr>
+          <w:rFonts w:ascii="Arial" w:eastAsia="Times New Roman" w:hAnsi="Arial" w:cs="Arial"/>
+          <w:color w:val="002A4C"/>
+          <w:sz w:val="21"/>
+          <w:szCs w:val="21"/>
+          <w:lang w:val="en-IN" w:eastAsia="en-IN"/>
+        </w:rPr>
+        <w:t>api</w:t>
+      </w:r>
+      <w:proofErr w:type="spellEnd"/>
+      <w:r>
+        <w:rPr>
+          <w:rFonts w:ascii="Arial" w:eastAsia="Times New Roman" w:hAnsi="Arial" w:cs="Arial"/>
+          <w:color w:val="002A4C"/>
+          <w:sz w:val="21"/>
+          <w:szCs w:val="21"/>
+          <w:lang w:val="en-IN" w:eastAsia="en-IN"/>
+        </w:rPr>
+        <w:t xml:space="preserve"> along with Error codes that the clients must be aware of</w:t>
+      </w:r>
+    </w:p>
+    <w:p>
+      <w:pPr>
+        <w:numPr>
+          <w:ilvl w:val="1"/>
+          <w:numId w:val="2"/>
+        </w:numPr>
+        <w:shd w:val="clear" w:color="auto" w:fill="F7F8F9"/>
+        <w:spacing w:before="100" w:beforeAutospacing="1" w:after="100" w:afterAutospacing="1" w:line="240" w:lineRule="auto"/>
+        <w:rPr>
+          <w:rFonts w:ascii="Arial" w:eastAsia="Times New Roman" w:hAnsi="Arial" w:cs="Arial"/>
+          <w:color w:val="002A4C"/>
+          <w:sz w:val="21"/>
+          <w:szCs w:val="21"/>
+          <w:lang w:val="en-IN" w:eastAsia="en-IN"/>
+        </w:rPr>
+      </w:pPr>
+      <w:r>
+        <w:rPr>
+          <w:rFonts w:ascii="Arial" w:eastAsia="Times New Roman" w:hAnsi="Arial" w:cs="Arial"/>
+          <w:color w:val="002A4C"/>
+          <w:sz w:val="21"/>
+          <w:szCs w:val="21"/>
+          <w:lang w:val="en-IN" w:eastAsia="en-IN"/>
+        </w:rPr>
+        <w:t>Create a README.md file in the repository and explain the design and implementation approach</w:t>
+      </w:r>
+    </w:p>
+    <w:p>
+      <w:pPr>
+        <w:numPr>
+          <w:ilvl w:val="1"/>
+          <w:numId w:val="2"/>
+        </w:numPr>
+        <w:shd w:val="clear" w:color="auto" w:fill="F7F8F9"/>
+        <w:spacing w:before="100" w:beforeAutospacing="1" w:after="100" w:afterAutospacing="1" w:line="240" w:lineRule="auto"/>
+        <w:rPr>
+          <w:rFonts w:ascii="Arial" w:eastAsia="Times New Roman" w:hAnsi="Arial" w:cs="Arial"/>
+          <w:color w:val="002A4C"/>
+          <w:sz w:val="21"/>
+          <w:szCs w:val="21"/>
+          <w:lang w:val="en-IN" w:eastAsia="en-IN"/>
+        </w:rPr>
+      </w:pPr>
+      <w:r>
+        <w:rPr>
+          <w:rFonts w:ascii="Arial" w:eastAsia="Times New Roman" w:hAnsi="Arial" w:cs="Arial"/>
+          <w:color w:val="002A4C"/>
+          <w:sz w:val="21"/>
+          <w:szCs w:val="21"/>
+          <w:lang w:val="en-IN" w:eastAsia="en-IN"/>
+        </w:rPr>
+        <w:t>In the README, add a sequence diagram or flowchart created using </w:t>
+      </w:r>
+      <w:hyperlink r:id="rId6" w:tgtFrame="_blank" w:history="1">
+        <w:r>
+          <w:rPr>
+            <w:rFonts w:ascii="Arial" w:eastAsia="Times New Roman" w:hAnsi="Arial" w:cs="Arial"/>
+            <w:color w:val="0000FF"/>
+            <w:sz w:val="21"/>
+            <w:szCs w:val="21"/>
+            <w:u w:val="single"/>
+            <w:lang w:val="en-IN" w:eastAsia="en-IN"/>
+          </w:rPr>
+          <w:t>draw.io</w:t>
+        </w:r>
+      </w:hyperlink>
+    </w:p>
+    <w:p>
+      <w:pPr>
+        <w:numPr>
+          <w:ilvl w:val="0"/>
+          <w:numId w:val="2"/>
+        </w:numPr>
+        <w:shd w:val="clear" w:color="auto" w:fill="F7F8F9"/>
+        <w:spacing w:before="100" w:beforeAutospacing="1" w:after="100" w:afterAutospacing="1" w:line="240" w:lineRule="auto"/>
+        <w:rPr>
+          <w:rFonts w:ascii="Arial" w:eastAsia="Times New Roman" w:hAnsi="Arial" w:cs="Arial"/>
+          <w:color w:val="002A4C"/>
+          <w:sz w:val="21"/>
+          <w:szCs w:val="21"/>
+          <w:lang w:val="en-IN" w:eastAsia="en-IN"/>
+        </w:rPr>
+      </w:pPr>
+      <w:r>
+        <w:rPr>
+          <w:rFonts w:ascii="Arial" w:eastAsia="Times New Roman" w:hAnsi="Arial" w:cs="Arial"/>
+          <w:color w:val="002A4C"/>
+          <w:sz w:val="21"/>
+          <w:szCs w:val="21"/>
+          <w:lang w:val="en-IN" w:eastAsia="en-IN"/>
+        </w:rPr>
+        <w:t>Build &amp; Deploy</w:t>
+      </w:r>
+      <w:r>
+        <w:rPr>
+          <w:rFonts w:ascii="Arial" w:eastAsia="Times New Roman" w:hAnsi="Arial" w:cs="Arial"/>
+          <w:color w:val="002A4C"/>
+          <w:sz w:val="21"/>
+          <w:szCs w:val="21"/>
+          <w:lang w:val="en-IN" w:eastAsia="en-IN"/>
+        </w:rPr>
+        <w:br/>
+      </w:r>
+    </w:p>
+    <w:p>
+      <w:pPr>
+        <w:numPr>
+          <w:ilvl w:val="1"/>
+          <w:numId w:val="2"/>
+        </w:numPr>
+        <w:shd w:val="clear" w:color="auto" w:fill="F7F8F9"/>
+        <w:spacing w:before="100" w:beforeAutospacing="1" w:after="100" w:afterAutospacing="1" w:line="240" w:lineRule="auto"/>
+        <w:rPr>
+          <w:rFonts w:ascii="Arial" w:eastAsia="Times New Roman" w:hAnsi="Arial" w:cs="Arial"/>
+          <w:color w:val="002A4C"/>
+          <w:sz w:val="21"/>
+          <w:szCs w:val="21"/>
+          <w:lang w:val="en-IN" w:eastAsia="en-IN"/>
+        </w:rPr>
+      </w:pPr>
+      <w:r>
+        <w:rPr>
+          <w:rFonts w:ascii="Arial" w:eastAsia="Times New Roman" w:hAnsi="Arial" w:cs="Arial"/>
+          <w:color w:val="002A4C"/>
+          <w:sz w:val="21"/>
+          <w:szCs w:val="21"/>
+          <w:lang w:val="en-IN" w:eastAsia="en-IN"/>
+        </w:rPr>
+        <w:t>Build jobs and pipeline for your project(s); Pipeline scripts need to be part of the codebase;</w:t>
+      </w:r>
+    </w:p>
+    <w:p>
+      <w:pPr>
+        <w:numPr>
+          <w:ilvl w:val="1"/>
+          <w:numId w:val="2"/>
+        </w:numPr>
+        <w:shd w:val="clear" w:color="auto" w:fill="F7F8F9"/>
+        <w:spacing w:before="100" w:beforeAutospacing="1" w:after="100" w:afterAutospacing="1" w:line="240" w:lineRule="auto"/>
+        <w:rPr>
+          <w:rFonts w:ascii="Arial" w:eastAsia="Times New Roman" w:hAnsi="Arial" w:cs="Arial"/>
+          <w:color w:val="002A4C"/>
+          <w:sz w:val="21"/>
+          <w:szCs w:val="21"/>
+          <w:lang w:val="en-IN" w:eastAsia="en-IN"/>
+        </w:rPr>
+      </w:pPr>
+      <w:r>
+        <w:rPr>
+          <w:rFonts w:ascii="Arial" w:eastAsia="Times New Roman" w:hAnsi="Arial" w:cs="Arial"/>
+          <w:color w:val="002A4C"/>
+          <w:sz w:val="21"/>
+          <w:szCs w:val="21"/>
+          <w:lang w:val="en-IN" w:eastAsia="en-IN"/>
+        </w:rPr>
+        <w:t>Export the Jenkins job config., scripts as part of the project sources</w:t>
+      </w:r>
+    </w:p>
+    <w:p>
+      <w:pPr>
+        <w:numPr>
+          <w:ilvl w:val="1"/>
+          <w:numId w:val="2"/>
+        </w:numPr>
+        <w:shd w:val="clear" w:color="auto" w:fill="F7F8F9"/>
+        <w:spacing w:before="100" w:beforeAutospacing="1" w:after="100" w:afterAutospacing="1" w:line="240" w:lineRule="auto"/>
+        <w:rPr>
+          <w:rFonts w:ascii="Arial" w:eastAsia="Times New Roman" w:hAnsi="Arial" w:cs="Arial"/>
+          <w:color w:val="002A4C"/>
+          <w:sz w:val="21"/>
+          <w:szCs w:val="21"/>
+          <w:lang w:val="en-IN" w:eastAsia="en-IN"/>
+        </w:rPr>
+      </w:pPr>
+      <w:r>
+        <w:rPr>
+          <w:rFonts w:ascii="Arial" w:eastAsia="Times New Roman" w:hAnsi="Arial" w:cs="Arial"/>
+          <w:color w:val="002A4C"/>
+          <w:sz w:val="21"/>
+          <w:szCs w:val="21"/>
+          <w:lang w:val="en-IN" w:eastAsia="en-IN"/>
+        </w:rPr>
+        <w:t>Create a Docker image and publish service locally</w:t>
+      </w:r>
+    </w:p>
+    <w:p>
+      <w:pPr>
+        <w:numPr>
+          <w:ilvl w:val="1"/>
+          <w:numId w:val="2"/>
+        </w:numPr>
+        <w:shd w:val="clear" w:color="auto" w:fill="F7F8F9"/>
+        <w:spacing w:before="100" w:beforeAutospacing="1" w:after="100" w:afterAutospacing="1" w:line="240" w:lineRule="auto"/>
+        <w:rPr>
+          <w:rFonts w:ascii="Arial" w:eastAsia="Times New Roman" w:hAnsi="Arial" w:cs="Arial"/>
+          <w:color w:val="002A4C"/>
+          <w:sz w:val="21"/>
+          <w:szCs w:val="21"/>
+          <w:lang w:val="en-IN" w:eastAsia="en-IN"/>
+        </w:rPr>
+      </w:pPr>
+      <w:r>
+        <w:rPr>
+          <w:rFonts w:ascii="Arial" w:eastAsia="Times New Roman" w:hAnsi="Arial" w:cs="Arial"/>
+          <w:color w:val="002A4C"/>
+          <w:sz w:val="21"/>
+          <w:szCs w:val="21"/>
+          <w:lang w:val="en-IN" w:eastAsia="en-IN"/>
+        </w:rPr>
+        <w:t>The Micro Service should be deployed using a Docker container</w:t>
+      </w:r>
+    </w:p>
+    <w:p>
+      <w:pPr>
+        <w:numPr>
+          <w:ilvl w:val="1"/>
+          <w:numId w:val="2"/>
+        </w:numPr>
+        <w:shd w:val="clear" w:color="auto" w:fill="F7F8F9"/>
+        <w:spacing w:before="100" w:beforeAutospacing="1" w:after="100" w:afterAutospacing="1" w:line="240" w:lineRule="auto"/>
+        <w:rPr>
+          <w:rFonts w:ascii="Arial" w:eastAsia="Times New Roman" w:hAnsi="Arial" w:cs="Arial"/>
+          <w:color w:val="002A4C"/>
+          <w:sz w:val="21"/>
+          <w:szCs w:val="21"/>
+          <w:lang w:val="en-IN" w:eastAsia="en-IN"/>
+        </w:rPr>
+      </w:pPr>
+      <w:r>
+        <w:rPr>
+          <w:rFonts w:ascii="Arial" w:eastAsia="Times New Roman" w:hAnsi="Arial" w:cs="Arial"/>
+          <w:color w:val="002A4C"/>
+          <w:sz w:val="21"/>
+          <w:szCs w:val="21"/>
+          <w:lang w:val="en-IN" w:eastAsia="en-IN"/>
+        </w:rPr>
+        <w:t>Share the Docker image files as part of the code</w:t>
+      </w:r>
+    </w:p>
+    <w:p>
+      <w:pPr>
+        <w:numPr>
+          <w:ilvl w:val="1"/>
+          <w:numId w:val="2"/>
+        </w:numPr>
+        <w:shd w:val="clear" w:color="auto" w:fill="F7F8F9"/>
+        <w:spacing w:before="100" w:beforeAutospacing="1" w:after="100" w:afterAutospacing="1" w:line="240" w:lineRule="auto"/>
+        <w:rPr>
+          <w:rFonts w:ascii="Arial" w:eastAsia="Times New Roman" w:hAnsi="Arial" w:cs="Arial"/>
+          <w:color w:val="002A4C"/>
+          <w:sz w:val="21"/>
+          <w:szCs w:val="21"/>
+          <w:lang w:val="en-IN" w:eastAsia="en-IN"/>
+        </w:rPr>
+      </w:pPr>
+      <w:r>
+        <w:rPr>
+          <w:rFonts w:ascii="Arial" w:eastAsia="Times New Roman" w:hAnsi="Arial" w:cs="Arial"/>
+          <w:color w:val="002A4C"/>
+          <w:sz w:val="21"/>
+          <w:szCs w:val="21"/>
+          <w:lang w:val="en-IN" w:eastAsia="en-IN"/>
+        </w:rPr>
+        <w:t>Docker files (sources) need to be part of the codebase</w:t>
+      </w:r>
+    </w:p>
+    <w:p>
+      <w:pPr>
+        <w:shd w:val="clear" w:color="auto" w:fill="F7F8F9"/>
+        <w:spacing w:after="75" w:line="240" w:lineRule="auto"/>
+        <w:rPr>
+          <w:rFonts w:ascii="Arial" w:eastAsia="Times New Roman" w:hAnsi="Arial" w:cs="Arial"/>
+          <w:color w:val="002A4C"/>
+          <w:sz w:val="21"/>
+          <w:szCs w:val="21"/>
+          <w:lang w:val="en-IN" w:eastAsia="en-IN"/>
+        </w:rPr>
+      </w:pPr>
+      <w:r>
+        <w:rPr>
+          <w:rFonts w:ascii="Arial" w:eastAsia="Times New Roman" w:hAnsi="Arial" w:cs="Arial"/>
+          <w:color w:val="002A4C"/>
+          <w:sz w:val="21"/>
+          <w:szCs w:val="21"/>
+          <w:lang w:val="en-IN" w:eastAsia="en-IN"/>
+        </w:rPr>
+        <w:t>Extend the solution to support offline mode with toggles; Ensures the service returns the relevant results as expected irrespective of the underlying API being available or not! (Using your own code/logic/data structures and without 3rd party libraries/DB)</w:t>
+      </w:r>
+      <w:r>
+        <w:rPr>
+          <w:rFonts w:ascii="Arial" w:eastAsia="Times New Roman" w:hAnsi="Arial" w:cs="Arial"/>
+          <w:color w:val="002A4C"/>
+          <w:sz w:val="21"/>
+          <w:szCs w:val="21"/>
+          <w:lang w:val="en-IN" w:eastAsia="en-IN"/>
+        </w:rPr>
+        <w:br/>
+        <w:t>Demonstrate adding additional conditions, with the least code changes &amp; deployment:</w:t>
+      </w:r>
+    </w:p>
+    <w:p>
+      <w:pPr>
+        <w:numPr>
+          <w:ilvl w:val="0"/>
+          <w:numId w:val="3"/>
+        </w:numPr>
+        <w:shd w:val="clear" w:color="auto" w:fill="F7F8F9"/>
+        <w:spacing w:before="100" w:beforeAutospacing="1" w:after="100" w:afterAutospacing="1" w:line="240" w:lineRule="auto"/>
+        <w:rPr>
+          <w:rFonts w:ascii="Arial" w:eastAsia="Times New Roman" w:hAnsi="Arial" w:cs="Arial"/>
+          <w:color w:val="002A4C"/>
+          <w:sz w:val="21"/>
+          <w:szCs w:val="21"/>
+          <w:lang w:val="en-IN" w:eastAsia="en-IN"/>
+        </w:rPr>
+      </w:pPr>
+      <w:r>
+        <w:rPr>
+          <w:rFonts w:ascii="Arial" w:eastAsia="Times New Roman" w:hAnsi="Arial" w:cs="Arial"/>
+          <w:color w:val="002A4C"/>
+          <w:sz w:val="21"/>
+          <w:szCs w:val="21"/>
+          <w:lang w:val="en-IN" w:eastAsia="en-IN"/>
+        </w:rPr>
+        <w:t>In case of high winds (i.e.,) Wind &gt; 10mph, then mention “It’s too windy, watch out!”</w:t>
+      </w:r>
+    </w:p>
+    <w:p>
+      <w:pPr>
+        <w:numPr>
+          <w:ilvl w:val="0"/>
+          <w:numId w:val="3"/>
+        </w:numPr>
+        <w:shd w:val="clear" w:color="auto" w:fill="F7F8F9"/>
+        <w:spacing w:before="100" w:beforeAutospacing="1" w:after="100" w:afterAutospacing="1" w:line="240" w:lineRule="auto"/>
+        <w:rPr>
+          <w:rFonts w:ascii="Arial" w:eastAsia="Times New Roman" w:hAnsi="Arial" w:cs="Arial"/>
+          <w:color w:val="002A4C"/>
+          <w:sz w:val="21"/>
+          <w:szCs w:val="21"/>
+          <w:lang w:val="en-IN" w:eastAsia="en-IN"/>
+        </w:rPr>
+      </w:pPr>
+      <w:r>
+        <w:rPr>
+          <w:rFonts w:ascii="Arial" w:eastAsia="Times New Roman" w:hAnsi="Arial" w:cs="Arial"/>
+          <w:color w:val="002A4C"/>
+          <w:sz w:val="21"/>
+          <w:szCs w:val="21"/>
+          <w:lang w:val="en-IN" w:eastAsia="en-IN"/>
+        </w:rPr>
+        <w:t>In case of Thunderstorms, then mention “Don’t step out! A Storm is brewing!”</w:t>
+      </w:r>
+    </w:p>
+    <w:p>
+      <w:pPr>
+        <w:shd w:val="clear" w:color="auto" w:fill="F7F8F9"/>
+        <w:spacing w:after="75" w:line="240" w:lineRule="auto"/>
+        <w:rPr>
+          <w:rFonts w:ascii="Arial" w:eastAsia="Times New Roman" w:hAnsi="Arial" w:cs="Arial"/>
+          <w:color w:val="002A4C"/>
+          <w:sz w:val="21"/>
+          <w:szCs w:val="21"/>
+          <w:lang w:val="en-IN" w:eastAsia="en-IN"/>
+        </w:rPr>
+      </w:pPr>
+      <w:r>
+        <w:rPr>
+          <w:rFonts w:ascii="Arial" w:eastAsia="Times New Roman" w:hAnsi="Arial" w:cs="Arial"/>
+          <w:b/>
+          <w:bCs/>
+          <w:color w:val="002A4C"/>
+          <w:sz w:val="21"/>
+          <w:szCs w:val="21"/>
+          <w:lang w:val="en-IN" w:eastAsia="en-IN"/>
+        </w:rPr>
+        <w:t>Please uploads all sources as a zip file along with the executable uber jar with all dependencies in the field below</w:t>
+      </w:r>
+    </w:p>
     <w:sectPr>
       <w:pgSz w:w="12240" w:h="15840"/>
       <w:pgMar w:top="1440" w:right="1440" w:bottom="1440" w:left="1440" w:header="720" w:footer="720" w:gutter="0"/>
@@ -5520,8 +6133,469 @@
 </w:document>
 </file>
 
+<file path=word/numbering.xml><?xml version="1.0" encoding="utf-8"?>
+<w:numbering xmlns:wpc="http://schemas.microsoft.com/office/word/2010/wordprocessingCanvas" xmlns:cx="http://schemas.microsoft.com/office/drawing/2014/chartex" xmlns:cx1="http://schemas.microsoft.com/office/drawing/2015/9/8/chartex" xmlns:cx2="http://schemas.microsoft.com/office/drawing/2015/10/21/chartex" xmlns:cx3="http://schemas.microsoft.com/office/drawing/2016/5/9/chartex" xmlns:cx4="http://schemas.microsoft.com/office/drawing/2016/5/10/chartex" xmlns:cx5="http://schemas.microsoft.com/office/drawing/2016/5/11/chartex" xmlns:cx6="http://schemas.microsoft.com/office/drawing/2016/5/12/chartex" xmlns:cx7="http://schemas.microsoft.com/office/drawing/2016/5/13/chartex" xmlns:cx8="http://schemas.microsoft.com/office/drawing/2016/5/14/chartex" xmlns:mc="http://schemas.openxmlformats.org/markup-compatibility/2006" xmlns:aink="http://schemas.microsoft.com/office/drawing/2016/ink" xmlns:am3d="http://schemas.microsoft.com/office/drawing/2017/model3d" xmlns:o="urn:schemas-microsoft-com:office:office" xmlns:r="http://schemas.openxmlformats.org/officeDocument/2006/relationships" xmlns:m="http://schemas.openxmlformats.org/officeDocument/2006/math" xmlns:v="urn:schemas-microsoft-com:vml" xmlns:wp14="http://schemas.microsoft.com/office/word/2010/wordprocessingDrawing" xmlns:wp="http://schemas.openxmlformats.org/drawingml/2006/wordprocessingDrawing" xmlns:w10="urn:schemas-microsoft-com:office:word" xmlns:w="http://schemas.openxmlformats.org/wordprocessingml/2006/main" xmlns:w14="http://schemas.microsoft.com/office/word/2010/wordml" xmlns:w15="http://schemas.microsoft.com/office/word/2012/wordml" xmlns:w16cid="http://schemas.microsoft.com/office/word/2016/wordml/cid" xmlns:w16se="http://schemas.microsoft.com/office/word/2015/wordml/symex" xmlns:wpg="http://schemas.microsoft.com/office/word/2010/wordprocessingGroup" xmlns:wpi="http://schemas.microsoft.com/office/word/2010/wordprocessingInk" xmlns:wne="http://schemas.microsoft.com/office/word/2006/wordml" xmlns:wps="http://schemas.microsoft.com/office/word/2010/wordprocessingShape" mc:Ignorable="w14 w15 w16se w16cid wp14">
+  <w:abstractNum w:abstractNumId="0" w15:restartNumberingAfterBreak="0">
+    <w:nsid w:val="018C7B4A"/>
+    <w:multiLevelType w:val="multilevel"/>
+    <w:tmpl w:val="2F288C3E"/>
+    <w:lvl w:ilvl="0">
+      <w:start w:val="1"/>
+      <w:numFmt w:val="bullet"/>
+      <w:lvlText w:val=""/>
+      <w:lvlJc w:val="left"/>
+      <w:pPr>
+        <w:tabs>
+          <w:tab w:val="num" w:pos="720"/>
+        </w:tabs>
+        <w:ind w:left="720" w:hanging="360"/>
+      </w:pPr>
+      <w:rPr>
+        <w:rFonts w:ascii="Symbol" w:hAnsi="Symbol" w:hint="default"/>
+        <w:sz w:val="20"/>
+      </w:rPr>
+    </w:lvl>
+    <w:lvl w:ilvl="1" w:tentative="1">
+      <w:start w:val="1"/>
+      <w:numFmt w:val="bullet"/>
+      <w:lvlText w:val="o"/>
+      <w:lvlJc w:val="left"/>
+      <w:pPr>
+        <w:tabs>
+          <w:tab w:val="num" w:pos="1440"/>
+        </w:tabs>
+        <w:ind w:left="1440" w:hanging="360"/>
+      </w:pPr>
+      <w:rPr>
+        <w:rFonts w:ascii="Courier New" w:hAnsi="Courier New" w:hint="default"/>
+        <w:sz w:val="20"/>
+      </w:rPr>
+    </w:lvl>
+    <w:lvl w:ilvl="2" w:tentative="1">
+      <w:start w:val="1"/>
+      <w:numFmt w:val="bullet"/>
+      <w:lvlText w:val=""/>
+      <w:lvlJc w:val="left"/>
+      <w:pPr>
+        <w:tabs>
+          <w:tab w:val="num" w:pos="2160"/>
+        </w:tabs>
+        <w:ind w:left="2160" w:hanging="360"/>
+      </w:pPr>
+      <w:rPr>
+        <w:rFonts w:ascii="Wingdings" w:hAnsi="Wingdings" w:hint="default"/>
+        <w:sz w:val="20"/>
+      </w:rPr>
+    </w:lvl>
+    <w:lvl w:ilvl="3" w:tentative="1">
+      <w:start w:val="1"/>
+      <w:numFmt w:val="bullet"/>
+      <w:lvlText w:val=""/>
+      <w:lvlJc w:val="left"/>
+      <w:pPr>
+        <w:tabs>
+          <w:tab w:val="num" w:pos="2880"/>
+        </w:tabs>
+        <w:ind w:left="2880" w:hanging="360"/>
+      </w:pPr>
+      <w:rPr>
+        <w:rFonts w:ascii="Wingdings" w:hAnsi="Wingdings" w:hint="default"/>
+        <w:sz w:val="20"/>
+      </w:rPr>
+    </w:lvl>
+    <w:lvl w:ilvl="4" w:tentative="1">
+      <w:start w:val="1"/>
+      <w:numFmt w:val="bullet"/>
+      <w:lvlText w:val=""/>
+      <w:lvlJc w:val="left"/>
+      <w:pPr>
+        <w:tabs>
+          <w:tab w:val="num" w:pos="3600"/>
+        </w:tabs>
+        <w:ind w:left="3600" w:hanging="360"/>
+      </w:pPr>
+      <w:rPr>
+        <w:rFonts w:ascii="Wingdings" w:hAnsi="Wingdings" w:hint="default"/>
+        <w:sz w:val="20"/>
+      </w:rPr>
+    </w:lvl>
+    <w:lvl w:ilvl="5" w:tentative="1">
+      <w:start w:val="1"/>
+      <w:numFmt w:val="bullet"/>
+      <w:lvlText w:val=""/>
+      <w:lvlJc w:val="left"/>
+      <w:pPr>
+        <w:tabs>
+          <w:tab w:val="num" w:pos="4320"/>
+        </w:tabs>
+        <w:ind w:left="4320" w:hanging="360"/>
+      </w:pPr>
+      <w:rPr>
+        <w:rFonts w:ascii="Wingdings" w:hAnsi="Wingdings" w:hint="default"/>
+        <w:sz w:val="20"/>
+      </w:rPr>
+    </w:lvl>
+    <w:lvl w:ilvl="6" w:tentative="1">
+      <w:start w:val="1"/>
+      <w:numFmt w:val="bullet"/>
+      <w:lvlText w:val=""/>
+      <w:lvlJc w:val="left"/>
+      <w:pPr>
+        <w:tabs>
+          <w:tab w:val="num" w:pos="5040"/>
+        </w:tabs>
+        <w:ind w:left="5040" w:hanging="360"/>
+      </w:pPr>
+      <w:rPr>
+        <w:rFonts w:ascii="Wingdings" w:hAnsi="Wingdings" w:hint="default"/>
+        <w:sz w:val="20"/>
+      </w:rPr>
+    </w:lvl>
+    <w:lvl w:ilvl="7" w:tentative="1">
+      <w:start w:val="1"/>
+      <w:numFmt w:val="bullet"/>
+      <w:lvlText w:val=""/>
+      <w:lvlJc w:val="left"/>
+      <w:pPr>
+        <w:tabs>
+          <w:tab w:val="num" w:pos="5760"/>
+        </w:tabs>
+        <w:ind w:left="5760" w:hanging="360"/>
+      </w:pPr>
+      <w:rPr>
+        <w:rFonts w:ascii="Wingdings" w:hAnsi="Wingdings" w:hint="default"/>
+        <w:sz w:val="20"/>
+      </w:rPr>
+    </w:lvl>
+    <w:lvl w:ilvl="8" w:tentative="1">
+      <w:start w:val="1"/>
+      <w:numFmt w:val="bullet"/>
+      <w:lvlText w:val=""/>
+      <w:lvlJc w:val="left"/>
+      <w:pPr>
+        <w:tabs>
+          <w:tab w:val="num" w:pos="6480"/>
+        </w:tabs>
+        <w:ind w:left="6480" w:hanging="360"/>
+      </w:pPr>
+      <w:rPr>
+        <w:rFonts w:ascii="Wingdings" w:hAnsi="Wingdings" w:hint="default"/>
+        <w:sz w:val="20"/>
+      </w:rPr>
+    </w:lvl>
+  </w:abstractNum>
+  <w:abstractNum w:abstractNumId="1" w15:restartNumberingAfterBreak="0">
+    <w:nsid w:val="49EE7020"/>
+    <w:multiLevelType w:val="multilevel"/>
+    <w:tmpl w:val="A252A66C"/>
+    <w:lvl w:ilvl="0">
+      <w:start w:val="1"/>
+      <w:numFmt w:val="bullet"/>
+      <w:lvlText w:val=""/>
+      <w:lvlJc w:val="left"/>
+      <w:pPr>
+        <w:tabs>
+          <w:tab w:val="num" w:pos="720"/>
+        </w:tabs>
+        <w:ind w:left="720" w:hanging="360"/>
+      </w:pPr>
+      <w:rPr>
+        <w:rFonts w:ascii="Symbol" w:hAnsi="Symbol" w:hint="default"/>
+        <w:sz w:val="20"/>
+      </w:rPr>
+    </w:lvl>
+    <w:lvl w:ilvl="1">
+      <w:start w:val="1"/>
+      <w:numFmt w:val="bullet"/>
+      <w:lvlText w:val="o"/>
+      <w:lvlJc w:val="left"/>
+      <w:pPr>
+        <w:tabs>
+          <w:tab w:val="num" w:pos="1440"/>
+        </w:tabs>
+        <w:ind w:left="1440" w:hanging="360"/>
+      </w:pPr>
+      <w:rPr>
+        <w:rFonts w:ascii="Courier New" w:hAnsi="Courier New" w:hint="default"/>
+        <w:sz w:val="20"/>
+      </w:rPr>
+    </w:lvl>
+    <w:lvl w:ilvl="2" w:tentative="1">
+      <w:start w:val="1"/>
+      <w:numFmt w:val="bullet"/>
+      <w:lvlText w:val=""/>
+      <w:lvlJc w:val="left"/>
+      <w:pPr>
+        <w:tabs>
+          <w:tab w:val="num" w:pos="2160"/>
+        </w:tabs>
+        <w:ind w:left="2160" w:hanging="360"/>
+      </w:pPr>
+      <w:rPr>
+        <w:rFonts w:ascii="Wingdings" w:hAnsi="Wingdings" w:hint="default"/>
+        <w:sz w:val="20"/>
+      </w:rPr>
+    </w:lvl>
+    <w:lvl w:ilvl="3" w:tentative="1">
+      <w:start w:val="1"/>
+      <w:numFmt w:val="bullet"/>
+      <w:lvlText w:val=""/>
+      <w:lvlJc w:val="left"/>
+      <w:pPr>
+        <w:tabs>
+          <w:tab w:val="num" w:pos="2880"/>
+        </w:tabs>
+        <w:ind w:left="2880" w:hanging="360"/>
+      </w:pPr>
+      <w:rPr>
+        <w:rFonts w:ascii="Wingdings" w:hAnsi="Wingdings" w:hint="default"/>
+        <w:sz w:val="20"/>
+      </w:rPr>
+    </w:lvl>
+    <w:lvl w:ilvl="4" w:tentative="1">
+      <w:start w:val="1"/>
+      <w:numFmt w:val="bullet"/>
+      <w:lvlText w:val=""/>
+      <w:lvlJc w:val="left"/>
+      <w:pPr>
+        <w:tabs>
+          <w:tab w:val="num" w:pos="3600"/>
+        </w:tabs>
+        <w:ind w:left="3600" w:hanging="360"/>
+      </w:pPr>
+      <w:rPr>
+        <w:rFonts w:ascii="Wingdings" w:hAnsi="Wingdings" w:hint="default"/>
+        <w:sz w:val="20"/>
+      </w:rPr>
+    </w:lvl>
+    <w:lvl w:ilvl="5" w:tentative="1">
+      <w:start w:val="1"/>
+      <w:numFmt w:val="bullet"/>
+      <w:lvlText w:val=""/>
+      <w:lvlJc w:val="left"/>
+      <w:pPr>
+        <w:tabs>
+          <w:tab w:val="num" w:pos="4320"/>
+        </w:tabs>
+        <w:ind w:left="4320" w:hanging="360"/>
+      </w:pPr>
+      <w:rPr>
+        <w:rFonts w:ascii="Wingdings" w:hAnsi="Wingdings" w:hint="default"/>
+        <w:sz w:val="20"/>
+      </w:rPr>
+    </w:lvl>
+    <w:lvl w:ilvl="6" w:tentative="1">
+      <w:start w:val="1"/>
+      <w:numFmt w:val="bullet"/>
+      <w:lvlText w:val=""/>
+      <w:lvlJc w:val="left"/>
+      <w:pPr>
+        <w:tabs>
+          <w:tab w:val="num" w:pos="5040"/>
+        </w:tabs>
+        <w:ind w:left="5040" w:hanging="360"/>
+      </w:pPr>
+      <w:rPr>
+        <w:rFonts w:ascii="Wingdings" w:hAnsi="Wingdings" w:hint="default"/>
+        <w:sz w:val="20"/>
+      </w:rPr>
+    </w:lvl>
+    <w:lvl w:ilvl="7" w:tentative="1">
+      <w:start w:val="1"/>
+      <w:numFmt w:val="bullet"/>
+      <w:lvlText w:val=""/>
+      <w:lvlJc w:val="left"/>
+      <w:pPr>
+        <w:tabs>
+          <w:tab w:val="num" w:pos="5760"/>
+        </w:tabs>
+        <w:ind w:left="5760" w:hanging="360"/>
+      </w:pPr>
+      <w:rPr>
+        <w:rFonts w:ascii="Wingdings" w:hAnsi="Wingdings" w:hint="default"/>
+        <w:sz w:val="20"/>
+      </w:rPr>
+    </w:lvl>
+    <w:lvl w:ilvl="8" w:tentative="1">
+      <w:start w:val="1"/>
+      <w:numFmt w:val="bullet"/>
+      <w:lvlText w:val=""/>
+      <w:lvlJc w:val="left"/>
+      <w:pPr>
+        <w:tabs>
+          <w:tab w:val="num" w:pos="6480"/>
+        </w:tabs>
+        <w:ind w:left="6480" w:hanging="360"/>
+      </w:pPr>
+      <w:rPr>
+        <w:rFonts w:ascii="Wingdings" w:hAnsi="Wingdings" w:hint="default"/>
+        <w:sz w:val="20"/>
+      </w:rPr>
+    </w:lvl>
+  </w:abstractNum>
+  <w:abstractNum w:abstractNumId="2" w15:restartNumberingAfterBreak="0">
+    <w:nsid w:val="61751B0E"/>
+    <w:multiLevelType w:val="multilevel"/>
+    <w:tmpl w:val="2AA09200"/>
+    <w:lvl w:ilvl="0">
+      <w:start w:val="1"/>
+      <w:numFmt w:val="bullet"/>
+      <w:lvlText w:val=""/>
+      <w:lvlJc w:val="left"/>
+      <w:pPr>
+        <w:tabs>
+          <w:tab w:val="num" w:pos="720"/>
+        </w:tabs>
+        <w:ind w:left="720" w:hanging="360"/>
+      </w:pPr>
+      <w:rPr>
+        <w:rFonts w:ascii="Symbol" w:hAnsi="Symbol" w:hint="default"/>
+        <w:sz w:val="20"/>
+      </w:rPr>
+    </w:lvl>
+    <w:lvl w:ilvl="1" w:tentative="1">
+      <w:start w:val="1"/>
+      <w:numFmt w:val="bullet"/>
+      <w:lvlText w:val="o"/>
+      <w:lvlJc w:val="left"/>
+      <w:pPr>
+        <w:tabs>
+          <w:tab w:val="num" w:pos="1440"/>
+        </w:tabs>
+        <w:ind w:left="1440" w:hanging="360"/>
+      </w:pPr>
+      <w:rPr>
+        <w:rFonts w:ascii="Courier New" w:hAnsi="Courier New" w:hint="default"/>
+        <w:sz w:val="20"/>
+      </w:rPr>
+    </w:lvl>
+    <w:lvl w:ilvl="2" w:tentative="1">
+      <w:start w:val="1"/>
+      <w:numFmt w:val="bullet"/>
+      <w:lvlText w:val=""/>
+      <w:lvlJc w:val="left"/>
+      <w:pPr>
+        <w:tabs>
+          <w:tab w:val="num" w:pos="2160"/>
+        </w:tabs>
+        <w:ind w:left="2160" w:hanging="360"/>
+      </w:pPr>
+      <w:rPr>
+        <w:rFonts w:ascii="Wingdings" w:hAnsi="Wingdings" w:hint="default"/>
+        <w:sz w:val="20"/>
+      </w:rPr>
+    </w:lvl>
+    <w:lvl w:ilvl="3" w:tentative="1">
+      <w:start w:val="1"/>
+      <w:numFmt w:val="bullet"/>
+      <w:lvlText w:val=""/>
+      <w:lvlJc w:val="left"/>
+      <w:pPr>
+        <w:tabs>
+          <w:tab w:val="num" w:pos="2880"/>
+        </w:tabs>
+        <w:ind w:left="2880" w:hanging="360"/>
+      </w:pPr>
+      <w:rPr>
+        <w:rFonts w:ascii="Wingdings" w:hAnsi="Wingdings" w:hint="default"/>
+        <w:sz w:val="20"/>
+      </w:rPr>
+    </w:lvl>
+    <w:lvl w:ilvl="4" w:tentative="1">
+      <w:start w:val="1"/>
+      <w:numFmt w:val="bullet"/>
+      <w:lvlText w:val=""/>
+      <w:lvlJc w:val="left"/>
+      <w:pPr>
+        <w:tabs>
+          <w:tab w:val="num" w:pos="3600"/>
+        </w:tabs>
+        <w:ind w:left="3600" w:hanging="360"/>
+      </w:pPr>
+      <w:rPr>
+        <w:rFonts w:ascii="Wingdings" w:hAnsi="Wingdings" w:hint="default"/>
+        <w:sz w:val="20"/>
+      </w:rPr>
+    </w:lvl>
+    <w:lvl w:ilvl="5" w:tentative="1">
+      <w:start w:val="1"/>
+      <w:numFmt w:val="bullet"/>
+      <w:lvlText w:val=""/>
+      <w:lvlJc w:val="left"/>
+      <w:pPr>
+        <w:tabs>
+          <w:tab w:val="num" w:pos="4320"/>
+        </w:tabs>
+        <w:ind w:left="4320" w:hanging="360"/>
+      </w:pPr>
+      <w:rPr>
+        <w:rFonts w:ascii="Wingdings" w:hAnsi="Wingdings" w:hint="default"/>
+        <w:sz w:val="20"/>
+      </w:rPr>
+    </w:lvl>
+    <w:lvl w:ilvl="6" w:tentative="1">
+      <w:start w:val="1"/>
+      <w:numFmt w:val="bullet"/>
+      <w:lvlText w:val=""/>
+      <w:lvlJc w:val="left"/>
+      <w:pPr>
+        <w:tabs>
+          <w:tab w:val="num" w:pos="5040"/>
+        </w:tabs>
+        <w:ind w:left="5040" w:hanging="360"/>
+      </w:pPr>
+      <w:rPr>
+        <w:rFonts w:ascii="Wingdings" w:hAnsi="Wingdings" w:hint="default"/>
+        <w:sz w:val="20"/>
+      </w:rPr>
+    </w:lvl>
+    <w:lvl w:ilvl="7" w:tentative="1">
+      <w:start w:val="1"/>
+      <w:numFmt w:val="bullet"/>
+      <w:lvlText w:val=""/>
+      <w:lvlJc w:val="left"/>
+      <w:pPr>
+        <w:tabs>
+          <w:tab w:val="num" w:pos="5760"/>
+        </w:tabs>
+        <w:ind w:left="5760" w:hanging="360"/>
+      </w:pPr>
+      <w:rPr>
+        <w:rFonts w:ascii="Wingdings" w:hAnsi="Wingdings" w:hint="default"/>
+        <w:sz w:val="20"/>
+      </w:rPr>
+    </w:lvl>
+    <w:lvl w:ilvl="8" w:tentative="1">
+      <w:start w:val="1"/>
+      <w:numFmt w:val="bullet"/>
+      <w:lvlText w:val=""/>
+      <w:lvlJc w:val="left"/>
+      <w:pPr>
+        <w:tabs>
+          <w:tab w:val="num" w:pos="6480"/>
+        </w:tabs>
+        <w:ind w:left="6480" w:hanging="360"/>
+      </w:pPr>
+      <w:rPr>
+        <w:rFonts w:ascii="Wingdings" w:hAnsi="Wingdings" w:hint="default"/>
+        <w:sz w:val="20"/>
+      </w:rPr>
+    </w:lvl>
+  </w:abstractNum>
+  <w:num w:numId="1">
+    <w:abstractNumId w:val="2"/>
+  </w:num>
+  <w:num w:numId="2">
+    <w:abstractNumId w:val="1"/>
+  </w:num>
+  <w:num w:numId="3">
+    <w:abstractNumId w:val="0"/>
+  </w:num>
+</w:numbering>
+</file>
+
 <file path=word/styles.xml><?xml version="1.0" encoding="utf-8"?>
-<w:styles xmlns:mc="http://schemas.openxmlformats.org/markup-compatibility/2006" xmlns:r="http://schemas.openxmlformats.org/officeDocument/2006/relationships" xmlns:w="http://schemas.openxmlformats.org/wordprocessingml/2006/main" xmlns:w14="http://schemas.microsoft.com/office/word/2010/wordml" xmlns:w15="http://schemas.microsoft.com/office/word/2012/wordml" xmlns:w16se="http://schemas.microsoft.com/office/word/2015/wordml/symex" mc:Ignorable="w14 w15 w16se">
+<w:styles xmlns:mc="http://schemas.openxmlformats.org/markup-compatibility/2006" xmlns:r="http://schemas.openxmlformats.org/officeDocument/2006/relationships" xmlns:w="http://schemas.openxmlformats.org/wordprocessingml/2006/main" xmlns:w14="http://schemas.microsoft.com/office/word/2010/wordml" xmlns:w15="http://schemas.microsoft.com/office/word/2012/wordml" xmlns:w16cid="http://schemas.microsoft.com/office/word/2016/wordml/cid" xmlns:w16se="http://schemas.microsoft.com/office/word/2015/wordml/symex" mc:Ignorable="w14 w15 w16se w16cid">
   <w:docDefaults>
     <w:rPrDefault>
       <w:rPr>
@@ -5537,7 +6611,7 @@
       </w:pPr>
     </w:pPrDefault>
   </w:docDefaults>
-  <w:latentStyles w:defLockedState="0" w:defUIPriority="99" w:defSemiHidden="0" w:defUnhideWhenUsed="0" w:defQFormat="0" w:count="371">
+  <w:latentStyles w:defLockedState="0" w:defUIPriority="99" w:defSemiHidden="0" w:defUnhideWhenUsed="0" w:defQFormat="0" w:count="376">
     <w:lsdException w:name="Normal" w:uiPriority="0" w:qFormat="1"/>
     <w:lsdException w:name="heading 1" w:uiPriority="9" w:qFormat="1"/>
     <w:lsdException w:name="heading 2" w:semiHidden="1" w:uiPriority="9" w:unhideWhenUsed="1" w:qFormat="1"/>
@@ -5643,7 +6717,6 @@
     <w:lsdException w:name="HTML Sample" w:semiHidden="1" w:unhideWhenUsed="1"/>
     <w:lsdException w:name="HTML Typewriter" w:semiHidden="1" w:unhideWhenUsed="1"/>
     <w:lsdException w:name="HTML Variable" w:semiHidden="1" w:unhideWhenUsed="1"/>
-    <w:lsdException w:name="Normal Table" w:semiHidden="1" w:unhideWhenUsed="1"/>
     <w:lsdException w:name="annotation subject" w:semiHidden="1" w:unhideWhenUsed="1"/>
     <w:lsdException w:name="No List" w:semiHidden="1" w:unhideWhenUsed="1"/>
     <w:lsdException w:name="Outline List 1" w:semiHidden="1" w:unhideWhenUsed="1"/>
@@ -5686,11 +6759,8 @@
     <w:lsdException w:name="Table Contemporary" w:semiHidden="1" w:unhideWhenUsed="1"/>
     <w:lsdException w:name="Table Elegant" w:semiHidden="1" w:unhideWhenUsed="1"/>
     <w:lsdException w:name="Table Professional" w:semiHidden="1" w:unhideWhenUsed="1"/>
-    <w:lsdException w:name="Table Subtle 1" w:semiHidden="1" w:unhideWhenUsed="1"/>
     <w:lsdException w:name="Table Subtle 2" w:semiHidden="1" w:unhideWhenUsed="1"/>
     <w:lsdException w:name="Table Web 1" w:semiHidden="1" w:unhideWhenUsed="1"/>
-    <w:lsdException w:name="Table Web 2" w:semiHidden="1" w:unhideWhenUsed="1"/>
-    <w:lsdException w:name="Table Web 3" w:semiHidden="1" w:unhideWhenUsed="1"/>
     <w:lsdException w:name="Balloon Text" w:semiHidden="1" w:unhideWhenUsed="1"/>
     <w:lsdException w:name="Table Grid" w:uiPriority="39"/>
     <w:lsdException w:name="Table Theme" w:semiHidden="1" w:unhideWhenUsed="1"/>
@@ -5909,10 +6979,35 @@
     <w:lsdException w:name="List Table 5 Dark Accent 6" w:uiPriority="50"/>
     <w:lsdException w:name="List Table 6 Colorful Accent 6" w:uiPriority="51"/>
     <w:lsdException w:name="List Table 7 Colorful Accent 6" w:uiPriority="52"/>
+    <w:lsdException w:name="Mention" w:semiHidden="1" w:unhideWhenUsed="1"/>
+    <w:lsdException w:name="Smart Hyperlink" w:semiHidden="1" w:unhideWhenUsed="1"/>
+    <w:lsdException w:name="Hashtag" w:semiHidden="1" w:unhideWhenUsed="1"/>
+    <w:lsdException w:name="Unresolved Mention" w:semiHidden="1" w:unhideWhenUsed="1"/>
+    <w:lsdException w:name="Smart Link" w:semiHidden="1" w:unhideWhenUsed="1"/>
   </w:latentStyles>
   <w:style w:type="paragraph" w:default="1" w:styleId="Normal">
     <w:name w:val="Normal"/>
     <w:qFormat/>
+  </w:style>
+  <w:style w:type="paragraph" w:styleId="Heading3">
+    <w:name w:val="heading 3"/>
+    <w:basedOn w:val="Normal"/>
+    <w:link w:val="Heading3Char"/>
+    <w:uiPriority w:val="9"/>
+    <w:qFormat/>
+    <w:rsid w:val="00086530"/>
+    <w:pPr>
+      <w:spacing w:before="100" w:beforeAutospacing="1" w:after="100" w:afterAutospacing="1" w:line="240" w:lineRule="auto"/>
+      <w:outlineLvl w:val="2"/>
+    </w:pPr>
+    <w:rPr>
+      <w:rFonts w:ascii="Times New Roman" w:eastAsia="Times New Roman" w:hAnsi="Times New Roman" w:cs="Times New Roman"/>
+      <w:b/>
+      <w:bCs/>
+      <w:sz w:val="27"/>
+      <w:szCs w:val="27"/>
+      <w:lang w:val="en-IN" w:eastAsia="en-IN"/>
+    </w:rPr>
   </w:style>
   <w:style w:type="character" w:default="1" w:styleId="DefaultParagraphFont">
     <w:name w:val="Default Paragraph Font"/>
@@ -5940,6 +7035,61 @@
     <w:uiPriority w:val="99"/>
     <w:semiHidden/>
     <w:unhideWhenUsed/>
+  </w:style>
+  <w:style w:type="character" w:customStyle="1" w:styleId="Heading3Char">
+    <w:name w:val="Heading 3 Char"/>
+    <w:basedOn w:val="DefaultParagraphFont"/>
+    <w:link w:val="Heading3"/>
+    <w:uiPriority w:val="9"/>
+    <w:rsid w:val="00086530"/>
+    <w:rPr>
+      <w:rFonts w:ascii="Times New Roman" w:eastAsia="Times New Roman" w:hAnsi="Times New Roman" w:cs="Times New Roman"/>
+      <w:b/>
+      <w:bCs/>
+      <w:sz w:val="27"/>
+      <w:szCs w:val="27"/>
+      <w:lang w:val="en-IN" w:eastAsia="en-IN"/>
+    </w:rPr>
+  </w:style>
+  <w:style w:type="paragraph" w:styleId="NormalWeb">
+    <w:name w:val="Normal (Web)"/>
+    <w:basedOn w:val="Normal"/>
+    <w:uiPriority w:val="99"/>
+    <w:semiHidden/>
+    <w:unhideWhenUsed/>
+    <w:rsid w:val="00086530"/>
+    <w:pPr>
+      <w:spacing w:before="100" w:beforeAutospacing="1" w:after="100" w:afterAutospacing="1" w:line="240" w:lineRule="auto"/>
+    </w:pPr>
+    <w:rPr>
+      <w:rFonts w:ascii="Times New Roman" w:eastAsia="Times New Roman" w:hAnsi="Times New Roman" w:cs="Times New Roman"/>
+      <w:sz w:val="24"/>
+      <w:szCs w:val="24"/>
+      <w:lang w:val="en-IN" w:eastAsia="en-IN"/>
+    </w:rPr>
+  </w:style>
+  <w:style w:type="character" w:styleId="Hyperlink">
+    <w:name w:val="Hyperlink"/>
+    <w:basedOn w:val="DefaultParagraphFont"/>
+    <w:uiPriority w:val="99"/>
+    <w:semiHidden/>
+    <w:unhideWhenUsed/>
+    <w:rsid w:val="00086530"/>
+    <w:rPr>
+      <w:color w:val="0000FF"/>
+      <w:u w:val="single"/>
+    </w:rPr>
+  </w:style>
+  <w:style w:type="character" w:styleId="Strong">
+    <w:name w:val="Strong"/>
+    <w:basedOn w:val="DefaultParagraphFont"/>
+    <w:uiPriority w:val="22"/>
+    <w:qFormat/>
+    <w:rsid w:val="00086530"/>
+    <w:rPr>
+      <w:b/>
+      <w:bCs/>
+    </w:rPr>
   </w:style>
 </w:styles>
 </file>

</xml_diff>